<commit_message>
feat: update resume with new resume files
</commit_message>
<xml_diff>
--- a/images/SeemaMistry_Resume.docx
+++ b/images/SeemaMistry_Resume.docx
@@ -2,161 +2,551 @@
 <file path=word/document.xml><?xml version="1.0" encoding="utf-8"?>
 <w:document xmlns:o="urn:schemas-microsoft-com:office:office" xmlns:r="http://schemas.openxmlformats.org/officeDocument/2006/relationships" xmlns:v="urn:schemas-microsoft-com:vml" xmlns:w="http://schemas.openxmlformats.org/wordprocessingml/2006/main" xmlns:w10="urn:schemas-microsoft-com:office:word" xmlns:wp="http://schemas.openxmlformats.org/drawingml/2006/wordprocessingDrawing" xmlns:wps="http://schemas.microsoft.com/office/word/2010/wordprocessingShape" xmlns:wpg="http://schemas.microsoft.com/office/word/2010/wordprocessingGroup" xmlns:mc="http://schemas.openxmlformats.org/markup-compatibility/2006" xmlns:wp14="http://schemas.microsoft.com/office/word/2010/wordprocessingDrawing" xmlns:w14="http://schemas.microsoft.com/office/word/2010/wordml" xmlns:w15="http://schemas.microsoft.com/office/word/2012/wordml" mc:Ignorable="w14 wp14 w15">
   <w:body>
-    <w:p>
-      <w:pPr>
-        <w:pStyle w:val="Normal"/>
-        <w:jc w:val="center"/>
-        <w:rPr/>
-      </w:pPr>
-      <w:r>
-        <w:rPr>
-          <w:rStyle w:val="MainIndexEntry"/>
-          <w:rFonts w:ascii="Times New Roman" w:hAnsi="Times New Roman"/>
-          <w:sz w:val="56"/>
-          <w:szCs w:val="56"/>
-        </w:rPr>
-        <w:t>Seema Mistry</w:t>
-      </w:r>
-    </w:p>
-    <w:p>
-      <w:pPr>
-        <w:pStyle w:val="Normal"/>
-        <w:jc w:val="center"/>
-        <w:rPr/>
-      </w:pPr>
-      <w:hyperlink r:id="rId2">
-        <w:r>
-          <w:rPr>
-            <w:rStyle w:val="InternetLink"/>
-            <w:rFonts w:ascii="Times New Roman" w:hAnsi="Times New Roman"/>
-            <w:b w:val="false"/>
-            <w:bCs w:val="false"/>
-            <w:sz w:val="23"/>
-            <w:szCs w:val="23"/>
-          </w:rPr>
-          <w:t>SeemaMistry.github.io</w:t>
-        </w:r>
-      </w:hyperlink>
-      <w:r>
-        <w:rPr>
-          <w:rFonts w:ascii="Times New Roman" w:hAnsi="Times New Roman"/>
-          <w:b w:val="false"/>
-          <w:bCs w:val="false"/>
-          <w:sz w:val="23"/>
-          <w:szCs w:val="23"/>
-        </w:rPr>
-        <w:t xml:space="preserve"> | </w:t>
-      </w:r>
-      <w:r>
-        <w:rPr>
-          <w:rFonts w:ascii="Times New Roman" w:hAnsi="Times New Roman"/>
-          <w:b w:val="false"/>
-          <w:bCs w:val="false"/>
-          <w:i w:val="false"/>
-          <w:sz w:val="23"/>
-          <w:szCs w:val="23"/>
-        </w:rPr>
-        <w:t>seema_mistry01@protonmail.com |</w:t>
-      </w:r>
-      <w:r>
-        <w:rPr>
-          <w:rFonts w:ascii="Times New Roman" w:hAnsi="Times New Roman"/>
-          <w:b w:val="false"/>
-          <w:bCs w:val="false"/>
-          <w:sz w:val="23"/>
-          <w:szCs w:val="23"/>
-        </w:rPr>
-        <w:t xml:space="preserve"> </w:t>
-      </w:r>
-      <w:r>
-        <w:rPr>
-          <w:rFonts w:ascii="Times New Roman" w:hAnsi="Times New Roman"/>
-          <w:b w:val="false"/>
-          <w:bCs w:val="false"/>
-          <w:i w:val="false"/>
-          <w:sz w:val="23"/>
-          <w:szCs w:val="23"/>
-        </w:rPr>
-        <w:t>(</w:t>
-      </w:r>
-      <w:r>
-        <w:rPr>
-          <w:rFonts w:ascii="Times New Roman" w:hAnsi="Times New Roman"/>
-          <w:b w:val="false"/>
-          <w:bCs w:val="false"/>
-          <w:i w:val="false"/>
-          <w:sz w:val="23"/>
-          <w:szCs w:val="23"/>
-        </w:rPr>
-        <w:t>437</w:t>
-      </w:r>
-      <w:r>
-        <w:rPr>
-          <w:rFonts w:ascii="Times New Roman" w:hAnsi="Times New Roman"/>
-          <w:b w:val="false"/>
-          <w:bCs w:val="false"/>
-          <w:i w:val="false"/>
-          <w:sz w:val="23"/>
-          <w:szCs w:val="23"/>
-        </w:rPr>
-        <w:t>)</w:t>
-      </w:r>
-      <w:r>
-        <w:rPr>
-          <w:rFonts w:ascii="Times New Roman" w:hAnsi="Times New Roman"/>
-          <w:b w:val="false"/>
-          <w:bCs w:val="false"/>
-          <w:i w:val="false"/>
-          <w:sz w:val="23"/>
-          <w:szCs w:val="23"/>
-        </w:rPr>
-        <w:t xml:space="preserve">333-1505 </w:t>
-      </w:r>
-      <w:r>
-        <w:rPr>
-          <w:rFonts w:ascii="Times New Roman" w:hAnsi="Times New Roman"/>
-          <w:b w:val="false"/>
-          <w:bCs w:val="false"/>
-          <w:i w:val="false"/>
-          <w:sz w:val="23"/>
-          <w:szCs w:val="23"/>
-        </w:rPr>
-        <w:t>|</w:t>
-      </w:r>
-      <w:r>
-        <w:rPr>
-          <w:rFonts w:ascii="Times New Roman" w:hAnsi="Times New Roman"/>
-          <w:b w:val="false"/>
-          <w:bCs w:val="false"/>
-          <w:sz w:val="23"/>
-          <w:szCs w:val="23"/>
-        </w:rPr>
-        <w:t xml:space="preserve"> </w:t>
-      </w:r>
-      <w:hyperlink r:id="rId3">
-        <w:r>
-          <w:rPr>
-            <w:rStyle w:val="InternetLink"/>
-            <w:rFonts w:ascii="Times New Roman" w:hAnsi="Times New Roman"/>
-            <w:b w:val="false"/>
-            <w:bCs w:val="false"/>
-            <w:sz w:val="23"/>
-            <w:szCs w:val="23"/>
-          </w:rPr>
-          <w:t>github.com/SeemaMistry</w:t>
-        </w:r>
-      </w:hyperlink>
-      <w:r>
-        <w:rPr>
-          <w:rFonts w:ascii="Times New Roman" w:hAnsi="Times New Roman"/>
-          <w:b w:val="false"/>
-          <w:bCs w:val="false"/>
-          <w:sz w:val="23"/>
-          <w:szCs w:val="23"/>
-        </w:rPr>
-        <w:t xml:space="preserve"> </w:t>
-      </w:r>
-    </w:p>
+    <w:tbl>
+      <w:tblPr>
+        <w:tblW w:w="5000" w:type="pct"/>
+        <w:jc w:val="left"/>
+        <w:tblInd w:w="0" w:type="dxa"/>
+        <w:tblLayout w:type="fixed"/>
+        <w:tblCellMar>
+          <w:top w:w="55" w:type="dxa"/>
+          <w:left w:w="55" w:type="dxa"/>
+          <w:bottom w:w="55" w:type="dxa"/>
+          <w:right w:w="55" w:type="dxa"/>
+        </w:tblCellMar>
+      </w:tblPr>
+      <w:tblGrid>
+        <w:gridCol w:w="5270"/>
+        <w:gridCol w:w="5270"/>
+      </w:tblGrid>
+      <w:tr>
+        <w:trPr/>
+        <w:tc>
+          <w:tcPr>
+            <w:tcW w:w="5270" w:type="dxa"/>
+            <w:tcBorders/>
+          </w:tcPr>
+          <w:p>
+            <w:pPr>
+              <w:pStyle w:val="Normal"/>
+              <w:jc w:val="left"/>
+              <w:rPr>
+                <w:rFonts w:ascii="Liberation Serif" w:hAnsi="Liberation Serif"/>
+                <w:b w:val="false"/>
+                <w:b w:val="false"/>
+                <w:bCs w:val="false"/>
+                <w:i w:val="false"/>
+                <w:i w:val="false"/>
+                <w:iCs w:val="false"/>
+                <w:strike w:val="false"/>
+                <w:dstrike w:val="false"/>
+                <w:outline w:val="false"/>
+                <w:shadow w:val="false"/>
+                <w:color w:val="000000"/>
+                <w:sz w:val="24"/>
+                <w:szCs w:val="24"/>
+                <w:u w:val="none"/>
+              </w:rPr>
+            </w:pPr>
+            <w:r>
+              <w:rPr>
+                <w:rStyle w:val="MainIndexEntry"/>
+                <w:rFonts w:ascii="Times New Roman" w:hAnsi="Times New Roman"/>
+                <w:i w:val="false"/>
+                <w:iCs w:val="false"/>
+                <w:strike w:val="false"/>
+                <w:dstrike w:val="false"/>
+                <w:outline w:val="false"/>
+                <w:shadow w:val="false"/>
+                <w:color w:val="000000"/>
+                <w:sz w:val="70"/>
+                <w:szCs w:val="70"/>
+                <w:u w:val="none"/>
+              </w:rPr>
+              <w:t>Seema Mistry</w:t>
+            </w:r>
+          </w:p>
+          <w:p>
+            <w:pPr>
+              <w:pStyle w:val="Normal"/>
+              <w:jc w:val="left"/>
+              <w:rPr>
+                <w:rFonts w:ascii="Liberation Serif" w:hAnsi="Liberation Serif"/>
+                <w:b w:val="false"/>
+                <w:b w:val="false"/>
+                <w:bCs w:val="false"/>
+                <w:i w:val="false"/>
+                <w:i w:val="false"/>
+                <w:iCs w:val="false"/>
+                <w:strike w:val="false"/>
+                <w:dstrike w:val="false"/>
+                <w:outline w:val="false"/>
+                <w:shadow w:val="false"/>
+                <w:color w:val="000000"/>
+                <w:sz w:val="24"/>
+                <w:szCs w:val="24"/>
+                <w:u w:val="none"/>
+              </w:rPr>
+            </w:pPr>
+            <w:r>
+              <w:rPr>
+                <w:rStyle w:val="MainIndexEntry"/>
+                <w:rFonts w:ascii="Times New Roman" w:hAnsi="Times New Roman"/>
+                <w:b w:val="false"/>
+                <w:bCs w:val="false"/>
+                <w:i w:val="false"/>
+                <w:iCs w:val="false"/>
+                <w:strike w:val="false"/>
+                <w:dstrike w:val="false"/>
+                <w:outline w:val="false"/>
+                <w:shadow w:val="false"/>
+                <w:color w:val="000000"/>
+                <w:sz w:val="32"/>
+                <w:szCs w:val="32"/>
+                <w:u w:val="none"/>
+              </w:rPr>
+              <w:t>Software Developer</w:t>
+            </w:r>
+          </w:p>
+        </w:tc>
+        <w:tc>
+          <w:tcPr>
+            <w:tcW w:w="5270" w:type="dxa"/>
+            <w:tcBorders/>
+          </w:tcPr>
+          <w:p>
+            <w:pPr>
+              <w:pStyle w:val="Normal"/>
+              <w:jc w:val="right"/>
+              <w:rPr>
+                <w:rFonts w:ascii="Liberation Serif" w:hAnsi="Liberation Serif"/>
+                <w:b w:val="false"/>
+                <w:b w:val="false"/>
+                <w:bCs w:val="false"/>
+                <w:i w:val="false"/>
+                <w:i w:val="false"/>
+                <w:iCs w:val="false"/>
+                <w:strike w:val="false"/>
+                <w:dstrike w:val="false"/>
+                <w:outline w:val="false"/>
+                <w:shadow w:val="false"/>
+                <w:color w:val="000000"/>
+                <w:sz w:val="24"/>
+                <w:szCs w:val="24"/>
+                <w:u w:val="none"/>
+              </w:rPr>
+            </w:pPr>
+            <w:r>
+              <w:rPr>
+                <w:rFonts w:ascii="Times New Roman" w:hAnsi="Times New Roman"/>
+                <w:b/>
+                <w:bCs/>
+                <w:i w:val="false"/>
+                <w:iCs w:val="false"/>
+                <w:strike w:val="false"/>
+                <w:dstrike w:val="false"/>
+                <w:outline w:val="false"/>
+                <w:shadow w:val="false"/>
+                <w:color w:val="000000"/>
+                <w:sz w:val="22"/>
+                <w:szCs w:val="22"/>
+                <w:u w:val="none"/>
+              </w:rPr>
+              <w:t xml:space="preserve">LinkedIn: </w:t>
+            </w:r>
+            <w:hyperlink r:id="rId2">
+              <w:r>
+                <w:rPr>
+                  <w:rStyle w:val="InternetLink"/>
+                  <w:rFonts w:ascii="Times New Roman" w:hAnsi="Times New Roman"/>
+                  <w:b w:val="false"/>
+                  <w:bCs w:val="false"/>
+                  <w:i w:val="false"/>
+                  <w:iCs w:val="false"/>
+                  <w:strike w:val="false"/>
+                  <w:dstrike w:val="false"/>
+                  <w:outline w:val="false"/>
+                  <w:shadow w:val="false"/>
+                  <w:color w:val="000000"/>
+                  <w:sz w:val="22"/>
+                  <w:szCs w:val="22"/>
+                  <w:u w:val="none"/>
+                </w:rPr>
+                <w:t>linkedin.com/in/seemamistrycodes</w:t>
+              </w:r>
+            </w:hyperlink>
+          </w:p>
+          <w:p>
+            <w:pPr>
+              <w:pStyle w:val="Normal"/>
+              <w:jc w:val="right"/>
+              <w:rPr>
+                <w:rFonts w:ascii="Times New Roman" w:hAnsi="Times New Roman"/>
+                <w:b w:val="false"/>
+                <w:b w:val="false"/>
+                <w:bCs w:val="false"/>
+                <w:i w:val="false"/>
+                <w:i w:val="false"/>
+                <w:iCs w:val="false"/>
+                <w:strike w:val="false"/>
+                <w:dstrike w:val="false"/>
+                <w:outline w:val="false"/>
+                <w:shadow w:val="false"/>
+                <w:color w:val="000000"/>
+                <w:sz w:val="22"/>
+                <w:szCs w:val="24"/>
+                <w:u w:val="none"/>
+              </w:rPr>
+            </w:pPr>
+            <w:r>
+              <w:rPr>
+                <w:rFonts w:ascii="Times New Roman" w:hAnsi="Times New Roman"/>
+                <w:b/>
+                <w:bCs/>
+                <w:i w:val="false"/>
+                <w:iCs w:val="false"/>
+                <w:strike w:val="false"/>
+                <w:dstrike w:val="false"/>
+                <w:outline w:val="false"/>
+                <w:shadow w:val="false"/>
+                <w:color w:val="000000"/>
+                <w:sz w:val="22"/>
+                <w:szCs w:val="24"/>
+                <w:u w:val="none"/>
+              </w:rPr>
+              <w:t>Email:</w:t>
+            </w:r>
+            <w:r>
+              <w:rPr>
+                <w:rFonts w:ascii="Times New Roman" w:hAnsi="Times New Roman"/>
+                <w:b w:val="false"/>
+                <w:bCs w:val="false"/>
+                <w:i w:val="false"/>
+                <w:iCs w:val="false"/>
+                <w:strike w:val="false"/>
+                <w:dstrike w:val="false"/>
+                <w:outline w:val="false"/>
+                <w:shadow w:val="false"/>
+                <w:color w:val="000000"/>
+                <w:sz w:val="22"/>
+                <w:szCs w:val="24"/>
+                <w:u w:val="none"/>
+              </w:rPr>
+              <w:t xml:space="preserve">  </w:t>
+            </w:r>
+            <w:r>
+              <w:rPr>
+                <w:rFonts w:ascii="Times New Roman" w:hAnsi="Times New Roman"/>
+                <w:b w:val="false"/>
+                <w:bCs w:val="false"/>
+                <w:i w:val="false"/>
+                <w:iCs w:val="false"/>
+                <w:strike w:val="false"/>
+                <w:dstrike w:val="false"/>
+                <w:outline w:val="false"/>
+                <w:shadow w:val="false"/>
+                <w:color w:val="000000"/>
+                <w:sz w:val="22"/>
+                <w:szCs w:val="24"/>
+                <w:u w:val="none"/>
+              </w:rPr>
+              <w:t>seema_mistry01@protonmail.com</w:t>
+            </w:r>
+          </w:p>
+          <w:p>
+            <w:pPr>
+              <w:pStyle w:val="Normal"/>
+              <w:jc w:val="right"/>
+              <w:rPr>
+                <w:rFonts w:ascii="Liberation Serif" w:hAnsi="Liberation Serif"/>
+                <w:b w:val="false"/>
+                <w:b w:val="false"/>
+                <w:bCs w:val="false"/>
+                <w:i w:val="false"/>
+                <w:i w:val="false"/>
+                <w:iCs w:val="false"/>
+                <w:strike w:val="false"/>
+                <w:dstrike w:val="false"/>
+                <w:outline w:val="false"/>
+                <w:shadow w:val="false"/>
+                <w:color w:val="000000"/>
+                <w:sz w:val="24"/>
+                <w:szCs w:val="24"/>
+                <w:u w:val="none"/>
+              </w:rPr>
+            </w:pPr>
+            <w:r>
+              <w:rPr>
+                <w:rFonts w:ascii="Times New Roman" w:hAnsi="Times New Roman"/>
+                <w:b/>
+                <w:bCs/>
+                <w:i w:val="false"/>
+                <w:iCs w:val="false"/>
+                <w:strike w:val="false"/>
+                <w:dstrike w:val="false"/>
+                <w:outline w:val="false"/>
+                <w:shadow w:val="false"/>
+                <w:color w:val="000000"/>
+                <w:sz w:val="22"/>
+                <w:szCs w:val="22"/>
+                <w:u w:val="none"/>
+              </w:rPr>
+              <w:t xml:space="preserve">Github: </w:t>
+            </w:r>
+            <w:r>
+              <w:rPr>
+                <w:rFonts w:ascii="Times New Roman" w:hAnsi="Times New Roman"/>
+                <w:b w:val="false"/>
+                <w:bCs w:val="false"/>
+                <w:i w:val="false"/>
+                <w:iCs w:val="false"/>
+                <w:strike w:val="false"/>
+                <w:dstrike w:val="false"/>
+                <w:outline w:val="false"/>
+                <w:shadow w:val="false"/>
+                <w:color w:val="000000"/>
+                <w:sz w:val="22"/>
+                <w:szCs w:val="22"/>
+                <w:u w:val="none"/>
+              </w:rPr>
+              <w:t xml:space="preserve"> </w:t>
+            </w:r>
+            <w:hyperlink r:id="rId3">
+              <w:r>
+                <w:rPr>
+                  <w:rStyle w:val="InternetLink"/>
+                  <w:rFonts w:ascii="Times New Roman" w:hAnsi="Times New Roman"/>
+                  <w:b w:val="false"/>
+                  <w:bCs w:val="false"/>
+                  <w:i w:val="false"/>
+                  <w:iCs w:val="false"/>
+                  <w:strike w:val="false"/>
+                  <w:dstrike w:val="false"/>
+                  <w:outline w:val="false"/>
+                  <w:shadow w:val="false"/>
+                  <w:color w:val="000000"/>
+                  <w:sz w:val="22"/>
+                  <w:szCs w:val="22"/>
+                  <w:u w:val="none"/>
+                </w:rPr>
+                <w:t>github.com/SeemaMistry</w:t>
+              </w:r>
+            </w:hyperlink>
+          </w:p>
+          <w:p>
+            <w:pPr>
+              <w:pStyle w:val="Normal"/>
+              <w:jc w:val="right"/>
+              <w:rPr>
+                <w:rFonts w:ascii="Liberation Serif" w:hAnsi="Liberation Serif"/>
+                <w:b w:val="false"/>
+                <w:b w:val="false"/>
+                <w:bCs w:val="false"/>
+                <w:i w:val="false"/>
+                <w:i w:val="false"/>
+                <w:iCs w:val="false"/>
+                <w:strike w:val="false"/>
+                <w:dstrike w:val="false"/>
+                <w:outline w:val="false"/>
+                <w:shadow w:val="false"/>
+                <w:color w:val="000000"/>
+                <w:sz w:val="24"/>
+                <w:szCs w:val="24"/>
+                <w:u w:val="none"/>
+              </w:rPr>
+            </w:pPr>
+            <w:r>
+              <w:rPr>
+                <w:rFonts w:ascii="Times New Roman" w:hAnsi="Times New Roman"/>
+                <w:b/>
+                <w:bCs/>
+                <w:i w:val="false"/>
+                <w:iCs w:val="false"/>
+                <w:strike w:val="false"/>
+                <w:dstrike w:val="false"/>
+                <w:outline w:val="false"/>
+                <w:shadow w:val="false"/>
+                <w:color w:val="000000"/>
+                <w:sz w:val="22"/>
+                <w:szCs w:val="22"/>
+                <w:u w:val="none"/>
+              </w:rPr>
+              <w:t>Website:</w:t>
+            </w:r>
+            <w:r>
+              <w:rPr>
+                <w:rFonts w:ascii="Times New Roman" w:hAnsi="Times New Roman"/>
+                <w:b w:val="false"/>
+                <w:bCs w:val="false"/>
+                <w:i w:val="false"/>
+                <w:iCs w:val="false"/>
+                <w:strike w:val="false"/>
+                <w:dstrike w:val="false"/>
+                <w:outline w:val="false"/>
+                <w:shadow w:val="false"/>
+                <w:color w:val="000000"/>
+                <w:sz w:val="22"/>
+                <w:szCs w:val="22"/>
+                <w:u w:val="none"/>
+              </w:rPr>
+              <w:t xml:space="preserve"> </w:t>
+            </w:r>
+            <w:hyperlink r:id="rId4">
+              <w:r>
+                <w:rPr>
+                  <w:rStyle w:val="InternetLink"/>
+                  <w:rFonts w:ascii="Times New Roman" w:hAnsi="Times New Roman"/>
+                  <w:b w:val="false"/>
+                  <w:bCs w:val="false"/>
+                  <w:i w:val="false"/>
+                  <w:iCs w:val="false"/>
+                  <w:strike w:val="false"/>
+                  <w:dstrike w:val="false"/>
+                  <w:outline w:val="false"/>
+                  <w:shadow w:val="false"/>
+                  <w:color w:val="000000"/>
+                  <w:sz w:val="22"/>
+                  <w:szCs w:val="22"/>
+                  <w:u w:val="none"/>
+                </w:rPr>
+                <w:t>SeemaMistry.github.io</w:t>
+              </w:r>
+            </w:hyperlink>
+          </w:p>
+          <w:p>
+            <w:pPr>
+              <w:pStyle w:val="Normal"/>
+              <w:jc w:val="right"/>
+              <w:rPr>
+                <w:rFonts w:ascii="Times New Roman" w:hAnsi="Times New Roman"/>
+                <w:b w:val="false"/>
+                <w:b w:val="false"/>
+                <w:bCs w:val="false"/>
+                <w:i w:val="false"/>
+                <w:i w:val="false"/>
+                <w:iCs w:val="false"/>
+                <w:strike w:val="false"/>
+                <w:dstrike w:val="false"/>
+                <w:outline w:val="false"/>
+                <w:shadow w:val="false"/>
+                <w:color w:val="000000"/>
+                <w:sz w:val="22"/>
+                <w:szCs w:val="24"/>
+                <w:u w:val="none"/>
+              </w:rPr>
+            </w:pPr>
+            <w:r>
+              <w:rPr>
+                <w:rFonts w:ascii="Times New Roman" w:hAnsi="Times New Roman"/>
+                <w:b/>
+                <w:bCs/>
+                <w:i w:val="false"/>
+                <w:iCs w:val="false"/>
+                <w:strike w:val="false"/>
+                <w:dstrike w:val="false"/>
+                <w:outline w:val="false"/>
+                <w:shadow w:val="false"/>
+                <w:color w:val="000000"/>
+                <w:sz w:val="22"/>
+                <w:szCs w:val="24"/>
+                <w:u w:val="none"/>
+              </w:rPr>
+              <w:t>Phone</w:t>
+            </w:r>
+            <w:r>
+              <w:rPr>
+                <w:rFonts w:ascii="Times New Roman" w:hAnsi="Times New Roman"/>
+                <w:b w:val="false"/>
+                <w:bCs w:val="false"/>
+                <w:i w:val="false"/>
+                <w:iCs w:val="false"/>
+                <w:strike w:val="false"/>
+                <w:dstrike w:val="false"/>
+                <w:outline w:val="false"/>
+                <w:shadow w:val="false"/>
+                <w:color w:val="000000"/>
+                <w:sz w:val="22"/>
+                <w:szCs w:val="24"/>
+                <w:u w:val="none"/>
+              </w:rPr>
+              <w:t xml:space="preserve">: </w:t>
+            </w:r>
+            <w:r>
+              <w:rPr>
+                <w:rFonts w:ascii="Times New Roman" w:hAnsi="Times New Roman"/>
+                <w:b w:val="false"/>
+                <w:bCs w:val="false"/>
+                <w:i w:val="false"/>
+                <w:iCs w:val="false"/>
+                <w:strike w:val="false"/>
+                <w:dstrike w:val="false"/>
+                <w:outline w:val="false"/>
+                <w:shadow w:val="false"/>
+                <w:color w:val="000000"/>
+                <w:sz w:val="22"/>
+                <w:szCs w:val="24"/>
+                <w:u w:val="none"/>
+              </w:rPr>
+              <w:t>(</w:t>
+            </w:r>
+            <w:r>
+              <w:rPr>
+                <w:rFonts w:ascii="Times New Roman" w:hAnsi="Times New Roman"/>
+                <w:b w:val="false"/>
+                <w:bCs w:val="false"/>
+                <w:i w:val="false"/>
+                <w:iCs w:val="false"/>
+                <w:strike w:val="false"/>
+                <w:dstrike w:val="false"/>
+                <w:outline w:val="false"/>
+                <w:shadow w:val="false"/>
+                <w:color w:val="000000"/>
+                <w:sz w:val="22"/>
+                <w:szCs w:val="24"/>
+                <w:u w:val="none"/>
+              </w:rPr>
+              <w:t>437</w:t>
+            </w:r>
+            <w:r>
+              <w:rPr>
+                <w:rFonts w:ascii="Times New Roman" w:hAnsi="Times New Roman"/>
+                <w:b w:val="false"/>
+                <w:bCs w:val="false"/>
+                <w:i w:val="false"/>
+                <w:iCs w:val="false"/>
+                <w:strike w:val="false"/>
+                <w:dstrike w:val="false"/>
+                <w:outline w:val="false"/>
+                <w:shadow w:val="false"/>
+                <w:color w:val="000000"/>
+                <w:sz w:val="22"/>
+                <w:szCs w:val="24"/>
+                <w:u w:val="none"/>
+              </w:rPr>
+              <w:t>)</w:t>
+            </w:r>
+            <w:r>
+              <w:rPr>
+                <w:rFonts w:ascii="Times New Roman" w:hAnsi="Times New Roman"/>
+                <w:b w:val="false"/>
+                <w:bCs w:val="false"/>
+                <w:i w:val="false"/>
+                <w:iCs w:val="false"/>
+                <w:strike w:val="false"/>
+                <w:dstrike w:val="false"/>
+                <w:outline w:val="false"/>
+                <w:shadow w:val="false"/>
+                <w:color w:val="000000"/>
+                <w:sz w:val="22"/>
+                <w:szCs w:val="24"/>
+                <w:u w:val="none"/>
+              </w:rPr>
+              <w:t>333-1505</w:t>
+            </w:r>
+          </w:p>
+        </w:tc>
+      </w:tr>
+    </w:tbl>
     <w:p>
       <w:pPr>
         <w:pStyle w:val="Heading3"/>
@@ -167,11 +557,10 @@
         <w:pBdr>
           <w:bottom w:val="single" w:sz="2" w:space="2" w:color="000000"/>
         </w:pBdr>
-        <w:spacing w:lineRule="auto" w:line="240" w:before="57" w:after="57"/>
+        <w:spacing w:lineRule="auto" w:line="240" w:before="0" w:after="0"/>
         <w:ind w:left="0" w:hanging="0"/>
         <w:jc w:val="center"/>
         <w:rPr>
-          <w:rFonts w:ascii="Times New Roman" w:hAnsi="Times New Roman"/>
           <w:sz w:val="26"/>
           <w:szCs w:val="26"/>
         </w:rPr>
@@ -203,7 +592,7 @@
         <w:spacing w:lineRule="auto" w:line="240" w:before="0" w:after="0"/>
         <w:rPr/>
       </w:pPr>
-      <w:hyperlink r:id="rId4">
+      <w:hyperlink r:id="rId5">
         <w:r>
           <w:rPr>
             <w:rStyle w:val="InternetLink"/>
@@ -462,13 +851,9 @@
         </w:numPr>
         <w:spacing w:lineRule="auto" w:line="240" w:before="0" w:after="0"/>
         <w:ind w:left="0" w:hanging="0"/>
-        <w:rPr>
-          <w:rFonts w:ascii="Times New Roman" w:hAnsi="Times New Roman"/>
-          <w:sz w:val="24"/>
-          <w:szCs w:val="24"/>
-        </w:rPr>
-      </w:pPr>
-      <w:hyperlink r:id="rId5">
+        <w:rPr/>
+      </w:pPr>
+      <w:hyperlink r:id="rId6">
         <w:r>
           <w:rPr>
             <w:rStyle w:val="InternetLink"/>
@@ -479,32 +864,7 @@
             <w:szCs w:val="24"/>
             <w:u w:val="single"/>
           </w:rPr>
-          <w:t>M</w:t>
-        </w:r>
-        <w:r>
-          <w:rPr>
-            <w:rStyle w:val="InternetLink"/>
-            <w:rFonts w:ascii="Times New Roman" w:hAnsi="Times New Roman"/>
-            <w:i w:val="false"/>
-            <w:iCs w:val="false"/>
-            <w:sz w:val="24"/>
-            <w:szCs w:val="24"/>
-            <w:u w:val="single"/>
-          </w:rPr>
-          <w:t xml:space="preserve">ark </w:t>
-        </w:r>
-        <w:r>
-          <w:rPr>
-            <w:rStyle w:val="InternetLink"/>
-            <w:rFonts w:ascii="Times New Roman" w:hAnsi="Times New Roman"/>
-            <w:i w:val="false"/>
-            <w:iCs w:val="false"/>
-            <w:sz w:val="24"/>
-            <w:szCs w:val="24"/>
-            <w:u w:val="single"/>
-            <w:shd w:fill="auto" w:val="clear"/>
-          </w:rPr>
-          <w:t>Us</w:t>
+          <w:t>Stock Market Ticker Look Up</w:t>
         </w:r>
       </w:hyperlink>
     </w:p>
@@ -518,17 +878,37 @@
         <w:spacing w:lineRule="auto" w:line="360"/>
         <w:rPr>
           <w:rFonts w:ascii="Times New Roman" w:hAnsi="Times New Roman"/>
-          <w:sz w:val="24"/>
-          <w:szCs w:val="24"/>
-        </w:rPr>
-      </w:pPr>
-      <w:r>
-        <w:rPr>
-          <w:rFonts w:ascii="Times New Roman" w:hAnsi="Times New Roman"/>
-          <w:sz w:val="24"/>
-          <w:szCs w:val="24"/>
-        </w:rPr>
-        <w:t xml:space="preserve">Designed and built a full stack online student grade viewing app using </w:t>
+        </w:rPr>
+      </w:pPr>
+      <w:r>
+        <w:rPr>
+          <w:rFonts w:ascii="Times New Roman" w:hAnsi="Times New Roman"/>
+          <w:b w:val="false"/>
+          <w:bCs w:val="false"/>
+          <w:sz w:val="24"/>
+          <w:szCs w:val="24"/>
+        </w:rPr>
+        <w:t xml:space="preserve">Designed a full stack Ticker Look Up app made </w:t>
+      </w:r>
+      <w:r>
+        <w:rPr>
+          <w:rFonts w:ascii="Times New Roman" w:hAnsi="Times New Roman"/>
+          <w:b w:val="false"/>
+          <w:bCs w:val="false"/>
+          <w:sz w:val="24"/>
+          <w:szCs w:val="24"/>
+        </w:rPr>
+        <w:t>with</w:t>
+      </w:r>
+      <w:r>
+        <w:rPr>
+          <w:rFonts w:ascii="Times New Roman" w:hAnsi="Times New Roman"/>
+          <w:b w:val="false"/>
+          <w:bCs w:val="false"/>
+          <w:sz w:val="24"/>
+          <w:szCs w:val="24"/>
+        </w:rPr>
+        <w:t xml:space="preserve"> </w:t>
       </w:r>
       <w:r>
         <w:rPr>
@@ -538,17 +918,17 @@
           <w:sz w:val="24"/>
           <w:szCs w:val="24"/>
         </w:rPr>
-        <w:t xml:space="preserve">Django </w:t>
-      </w:r>
-      <w:r>
-        <w:rPr>
-          <w:rFonts w:ascii="Times New Roman" w:hAnsi="Times New Roman"/>
-          <w:b w:val="false"/>
-          <w:bCs w:val="false"/>
-          <w:sz w:val="24"/>
-          <w:szCs w:val="24"/>
-        </w:rPr>
-        <w:t>and</w:t>
+        <w:t>Node.js, Express.js</w:t>
+      </w:r>
+      <w:r>
+        <w:rPr>
+          <w:rFonts w:ascii="Times New Roman" w:hAnsi="Times New Roman"/>
+          <w:b w:val="false"/>
+          <w:bCs w:val="false"/>
+          <w:sz w:val="24"/>
+          <w:szCs w:val="24"/>
+        </w:rPr>
+        <w:t xml:space="preserve"> and </w:t>
       </w:r>
       <w:r>
         <w:rPr>
@@ -558,17 +938,17 @@
           <w:sz w:val="24"/>
           <w:szCs w:val="24"/>
         </w:rPr>
-        <w:t xml:space="preserve"> React, </w:t>
-      </w:r>
-      <w:r>
-        <w:rPr>
-          <w:rFonts w:ascii="Times New Roman" w:hAnsi="Times New Roman"/>
-          <w:b w:val="false"/>
-          <w:bCs w:val="false"/>
-          <w:sz w:val="24"/>
-          <w:szCs w:val="24"/>
-        </w:rPr>
-        <w:t>with</w:t>
+        <w:t>Express-Handlebars</w:t>
+      </w:r>
+      <w:r>
+        <w:rPr>
+          <w:rFonts w:ascii="Times New Roman" w:hAnsi="Times New Roman"/>
+          <w:b w:val="false"/>
+          <w:bCs w:val="false"/>
+          <w:sz w:val="24"/>
+          <w:szCs w:val="24"/>
+        </w:rPr>
+        <w:t>.</w:t>
       </w:r>
       <w:r>
         <w:rPr>
@@ -578,37 +958,7 @@
           <w:sz w:val="24"/>
           <w:szCs w:val="24"/>
         </w:rPr>
-        <w:t xml:space="preserve"> Redux, PostgreSQL, </w:t>
-      </w:r>
-      <w:r>
-        <w:rPr>
-          <w:rFonts w:ascii="Times New Roman" w:hAnsi="Times New Roman"/>
-          <w:b w:val="false"/>
-          <w:bCs w:val="false"/>
-          <w:sz w:val="24"/>
-          <w:szCs w:val="24"/>
-        </w:rPr>
-        <w:t xml:space="preserve">and </w:t>
-      </w:r>
-      <w:r>
-        <w:rPr>
-          <w:rFonts w:ascii="Times New Roman" w:hAnsi="Times New Roman"/>
-          <w:b/>
-          <w:bCs/>
-          <w:sz w:val="24"/>
-          <w:szCs w:val="24"/>
-        </w:rPr>
-        <w:t>RESTful API</w:t>
-      </w:r>
-      <w:r>
-        <w:rPr>
-          <w:rFonts w:ascii="Times New Roman" w:hAnsi="Times New Roman"/>
-          <w:b w:val="false"/>
-          <w:bCs w:val="false"/>
-          <w:sz w:val="24"/>
-          <w:szCs w:val="24"/>
-        </w:rPr>
-        <w:t>.</w:t>
+        <w:t xml:space="preserve"> </w:t>
       </w:r>
     </w:p>
     <w:p>
@@ -636,28 +986,32 @@
       <w:r>
         <w:rPr>
           <w:rFonts w:ascii="Times New Roman" w:hAnsi="Times New Roman"/>
+          <w:b w:val="false"/>
+          <w:bCs w:val="false"/>
+          <w:sz w:val="24"/>
+          <w:szCs w:val="24"/>
+        </w:rPr>
+        <w:t xml:space="preserve"> </w:t>
+      </w:r>
+      <w:r>
+        <w:rPr>
+          <w:rFonts w:ascii="Times New Roman" w:hAnsi="Times New Roman"/>
           <w:b/>
           <w:bCs/>
           <w:sz w:val="24"/>
           <w:szCs w:val="24"/>
         </w:rPr>
-        <w:t xml:space="preserve"> login</w:t>
-      </w:r>
-      <w:r>
-        <w:rPr>
-          <w:rFonts w:ascii="Times New Roman" w:hAnsi="Times New Roman"/>
-          <w:sz w:val="24"/>
-          <w:szCs w:val="24"/>
-        </w:rPr>
-        <w:t xml:space="preserve"> </w:t>
-      </w:r>
-      <w:r>
-        <w:rPr>
-          <w:rFonts w:ascii="Times New Roman" w:hAnsi="Times New Roman"/>
-          <w:sz w:val="24"/>
-          <w:szCs w:val="24"/>
-        </w:rPr>
-        <w:t xml:space="preserve">with </w:t>
+        <w:t xml:space="preserve">Axios </w:t>
+      </w:r>
+      <w:r>
+        <w:rPr>
+          <w:rFonts w:ascii="Times New Roman" w:hAnsi="Times New Roman"/>
+          <w:b w:val="false"/>
+          <w:bCs w:val="false"/>
+          <w:sz w:val="24"/>
+          <w:szCs w:val="24"/>
+        </w:rPr>
+        <w:t>and</w:t>
       </w:r>
       <w:r>
         <w:rPr>
@@ -667,31 +1021,17 @@
           <w:sz w:val="24"/>
           <w:szCs w:val="24"/>
         </w:rPr>
-        <w:t>email verification</w:t>
-      </w:r>
-      <w:r>
-        <w:rPr>
-          <w:rFonts w:ascii="Times New Roman" w:hAnsi="Times New Roman"/>
-          <w:sz w:val="24"/>
-          <w:szCs w:val="24"/>
-        </w:rPr>
-        <w:t xml:space="preserve"> </w:t>
-      </w:r>
-      <w:r>
-        <w:rPr>
-          <w:rFonts w:ascii="Times New Roman" w:hAnsi="Times New Roman"/>
-          <w:sz w:val="24"/>
-          <w:szCs w:val="24"/>
-        </w:rPr>
-        <w:t>in</w:t>
-      </w:r>
-      <w:r>
-        <w:rPr>
-          <w:rFonts w:ascii="Times New Roman" w:hAnsi="Times New Roman"/>
-          <w:sz w:val="24"/>
-          <w:szCs w:val="24"/>
-        </w:rPr>
-        <w:t xml:space="preserve"> </w:t>
+        <w:t xml:space="preserve"> Async/Await</w:t>
+      </w:r>
+      <w:r>
+        <w:rPr>
+          <w:rFonts w:ascii="Times New Roman" w:hAnsi="Times New Roman"/>
+          <w:b w:val="false"/>
+          <w:bCs w:val="false"/>
+          <w:sz w:val="24"/>
+          <w:szCs w:val="24"/>
+        </w:rPr>
+        <w:t xml:space="preserve"> to make 3rd party </w:t>
       </w:r>
       <w:r>
         <w:rPr>
@@ -701,15 +1041,7 @@
           <w:sz w:val="24"/>
           <w:szCs w:val="24"/>
         </w:rPr>
-        <w:t>Djoser,</w:t>
-      </w:r>
-      <w:r>
-        <w:rPr>
-          <w:rFonts w:ascii="Times New Roman" w:hAnsi="Times New Roman"/>
-          <w:sz w:val="24"/>
-          <w:szCs w:val="24"/>
-        </w:rPr>
-        <w:t xml:space="preserve"> and </w:t>
+        <w:t>API call</w:t>
       </w:r>
       <w:r>
         <w:rPr>
@@ -719,25 +1051,110 @@
           <w:sz w:val="24"/>
           <w:szCs w:val="24"/>
         </w:rPr>
-        <w:t xml:space="preserve">JWT </w:t>
-      </w:r>
-      <w:r>
-        <w:rPr>
-          <w:rFonts w:ascii="Times New Roman" w:hAnsi="Times New Roman"/>
-          <w:b w:val="false"/>
-          <w:bCs w:val="false"/>
-          <w:sz w:val="24"/>
-          <w:szCs w:val="24"/>
-        </w:rPr>
-        <w:t>authentication</w:t>
-      </w:r>
-      <w:r>
-        <w:rPr>
-          <w:rFonts w:ascii="Times New Roman" w:hAnsi="Times New Roman"/>
-          <w:sz w:val="24"/>
-          <w:szCs w:val="24"/>
-        </w:rPr>
-        <w:t xml:space="preserve"> for secure user access.</w:t>
+        <w:t>s</w:t>
+      </w:r>
+      <w:r>
+        <w:rPr>
+          <w:rFonts w:ascii="Times New Roman" w:hAnsi="Times New Roman"/>
+          <w:b/>
+          <w:bCs/>
+          <w:sz w:val="24"/>
+          <w:szCs w:val="24"/>
+        </w:rPr>
+        <w:t xml:space="preserve"> to Alpha Vantage</w:t>
+      </w:r>
+      <w:r>
+        <w:rPr>
+          <w:rFonts w:ascii="Times New Roman" w:hAnsi="Times New Roman"/>
+          <w:b w:val="false"/>
+          <w:bCs w:val="false"/>
+          <w:sz w:val="24"/>
+          <w:szCs w:val="24"/>
+        </w:rPr>
+        <w:t>.</w:t>
+      </w:r>
+    </w:p>
+    <w:p>
+      <w:pPr>
+        <w:pStyle w:val="Normal"/>
+        <w:numPr>
+          <w:ilvl w:val="0"/>
+          <w:numId w:val="3"/>
+        </w:numPr>
+        <w:spacing w:lineRule="auto" w:line="360"/>
+        <w:rPr>
+          <w:rFonts w:ascii="Times New Roman" w:hAnsi="Times New Roman"/>
+        </w:rPr>
+      </w:pPr>
+      <w:r>
+        <w:rPr>
+          <w:rFonts w:ascii="Times New Roman" w:hAnsi="Times New Roman"/>
+          <w:b/>
+          <w:bCs/>
+          <w:sz w:val="24"/>
+          <w:szCs w:val="24"/>
+        </w:rPr>
+        <w:t>H</w:t>
+      </w:r>
+      <w:r>
+        <w:rPr>
+          <w:rFonts w:ascii="Times New Roman" w:hAnsi="Times New Roman"/>
+          <w:b/>
+          <w:bCs/>
+          <w:sz w:val="24"/>
+          <w:szCs w:val="24"/>
+        </w:rPr>
+        <w:t>TTP testing</w:t>
+      </w:r>
+      <w:r>
+        <w:rPr>
+          <w:rFonts w:ascii="Times New Roman" w:hAnsi="Times New Roman"/>
+          <w:b w:val="false"/>
+          <w:bCs w:val="false"/>
+          <w:sz w:val="24"/>
+          <w:szCs w:val="24"/>
+        </w:rPr>
+        <w:t xml:space="preserve"> implemented using </w:t>
+      </w:r>
+      <w:r>
+        <w:rPr>
+          <w:rFonts w:ascii="Times New Roman" w:hAnsi="Times New Roman"/>
+          <w:b/>
+          <w:bCs/>
+          <w:sz w:val="24"/>
+          <w:szCs w:val="24"/>
+        </w:rPr>
+        <w:t xml:space="preserve">Jest </w:t>
+      </w:r>
+      <w:r>
+        <w:rPr>
+          <w:rFonts w:ascii="Times New Roman" w:hAnsi="Times New Roman"/>
+          <w:b w:val="false"/>
+          <w:bCs w:val="false"/>
+          <w:sz w:val="24"/>
+          <w:szCs w:val="24"/>
+        </w:rPr>
+        <w:t>and</w:t>
+      </w:r>
+      <w:r>
+        <w:rPr>
+          <w:rFonts w:ascii="Times New Roman" w:hAnsi="Times New Roman"/>
+          <w:b/>
+          <w:bCs/>
+          <w:sz w:val="24"/>
+          <w:szCs w:val="24"/>
+        </w:rPr>
+        <w:t xml:space="preserve"> SuperTest</w:t>
+      </w:r>
+      <w:r>
+        <w:rPr>
+          <w:rFonts w:ascii="Times New Roman" w:hAnsi="Times New Roman"/>
+          <w:b w:val="false"/>
+          <w:bCs w:val="false"/>
+          <w:sz w:val="24"/>
+          <w:szCs w:val="24"/>
+        </w:rPr>
+        <w:t>.</w:t>
       </w:r>
     </w:p>
     <w:p>
@@ -751,7 +1168,7 @@
         <w:ind w:left="0" w:hanging="0"/>
         <w:rPr/>
       </w:pPr>
-      <w:hyperlink r:id="rId6">
+      <w:hyperlink r:id="rId7">
         <w:r>
           <w:rPr>
             <w:rStyle w:val="InternetLink"/>
@@ -851,7 +1268,17 @@
           <w:sz w:val="24"/>
           <w:szCs w:val="24"/>
         </w:rPr>
-        <w:t xml:space="preserve"> JavaScript.</w:t>
+        <w:t xml:space="preserve"> JavaScript</w:t>
+      </w:r>
+      <w:r>
+        <w:rPr>
+          <w:rFonts w:ascii="Times New Roman" w:hAnsi="Times New Roman"/>
+          <w:b w:val="false"/>
+          <w:bCs w:val="false"/>
+          <w:sz w:val="24"/>
+          <w:szCs w:val="24"/>
+        </w:rPr>
+        <w:t>.</w:t>
       </w:r>
     </w:p>
     <w:p>
@@ -1127,7 +1554,6 @@
         <w:ind w:left="0" w:hanging="0"/>
         <w:jc w:val="center"/>
         <w:rPr>
-          <w:rFonts w:ascii="Times New Roman" w:hAnsi="Times New Roman"/>
           <w:sz w:val="28"/>
           <w:szCs w:val="28"/>
         </w:rPr>
@@ -1172,25 +1598,37 @@
           <w:sz w:val="24"/>
           <w:szCs w:val="24"/>
         </w:rPr>
-        <w:t xml:space="preserve">Imperfection Lives Here – </w:t>
-      </w:r>
-      <w:r>
-        <w:rPr>
-          <w:rFonts w:ascii="Times New Roman" w:hAnsi="Times New Roman"/>
-          <w:b w:val="false"/>
-          <w:bCs w:val="false"/>
+        <w:t xml:space="preserve">Imperfection Lives Here </w:t>
+      </w:r>
+      <w:r>
+        <w:rPr>
+          <w:rFonts w:ascii="Times New Roman" w:hAnsi="Times New Roman"/>
+          <w:b/>
+          <w:bCs/>
+          <w:i w:val="false"/>
+          <w:iCs w:val="false"/>
+          <w:sz w:val="24"/>
+          <w:szCs w:val="24"/>
+        </w:rPr>
+        <w:t xml:space="preserve">– </w:t>
+      </w:r>
+      <w:r>
+        <w:rPr>
+          <w:rFonts w:ascii="Times New Roman" w:hAnsi="Times New Roman"/>
+          <w:b/>
+          <w:bCs/>
           <w:i/>
           <w:iCs/>
           <w:sz w:val="24"/>
           <w:szCs w:val="24"/>
         </w:rPr>
-        <w:t>W</w:t>
-      </w:r>
-      <w:r>
-        <w:rPr>
-          <w:rFonts w:ascii="Times New Roman" w:hAnsi="Times New Roman"/>
-          <w:b w:val="false"/>
-          <w:bCs w:val="false"/>
+        <w:t>Freelance W</w:t>
+      </w:r>
+      <w:r>
+        <w:rPr>
+          <w:rFonts w:ascii="Times New Roman" w:hAnsi="Times New Roman"/>
+          <w:b/>
+          <w:bCs/>
           <w:i/>
           <w:iCs/>
           <w:sz w:val="24"/>
@@ -1201,8 +1639,8 @@
       <w:r>
         <w:rPr>
           <w:rFonts w:ascii="Times New Roman" w:hAnsi="Times New Roman"/>
-          <w:b w:val="false"/>
-          <w:bCs w:val="false"/>
+          <w:b/>
+          <w:bCs/>
           <w:i/>
           <w:iCs/>
           <w:sz w:val="24"/>
@@ -1213,38 +1651,36 @@
       <w:r>
         <w:rPr>
           <w:rFonts w:ascii="Times New Roman" w:hAnsi="Times New Roman"/>
+          <w:b/>
+          <w:bCs/>
           <w:i w:val="false"/>
           <w:iCs w:val="false"/>
           <w:sz w:val="24"/>
           <w:szCs w:val="24"/>
         </w:rPr>
         <w:t xml:space="preserve"> </w:t>
+      </w:r>
+      <w:r>
+        <w:rPr>
+          <w:rFonts w:ascii="Times New Roman" w:hAnsi="Times New Roman"/>
+          <w:i w:val="false"/>
+          <w:iCs w:val="false"/>
+          <w:sz w:val="24"/>
+          <w:szCs w:val="24"/>
+        </w:rPr>
         <w:tab/>
         <w:tab/>
         <w:tab/>
         <w:tab/>
-        <w:t xml:space="preserve">      </w:t>
-        <w:tab/>
-      </w:r>
-      <w:r>
-        <w:rPr>
-          <w:rFonts w:ascii="Times New Roman" w:hAnsi="Times New Roman"/>
-          <w:b w:val="false"/>
-          <w:bCs w:val="false"/>
-          <w:i w:val="false"/>
-          <w:iCs w:val="false"/>
-          <w:sz w:val="24"/>
-          <w:szCs w:val="24"/>
-        </w:rPr>
-        <w:t xml:space="preserve">             </w:t>
-      </w:r>
-      <w:r>
-        <w:rPr>
-          <w:rFonts w:ascii="Times New Roman" w:hAnsi="Times New Roman"/>
-          <w:b w:val="false"/>
-          <w:bCs w:val="false"/>
-          <w:i w:val="false"/>
-          <w:iCs w:val="false"/>
+        <w:t xml:space="preserve">     </w:t>
+      </w:r>
+      <w:r>
+        <w:rPr>
+          <w:rFonts w:ascii="Times New Roman" w:hAnsi="Times New Roman"/>
+          <w:b w:val="false"/>
+          <w:bCs w:val="false"/>
+          <w:i/>
+          <w:iCs/>
           <w:sz w:val="24"/>
           <w:szCs w:val="24"/>
         </w:rPr>
@@ -1255,8 +1691,8 @@
           <w:rFonts w:ascii="Times New Roman" w:hAnsi="Times New Roman"/>
           <w:b w:val="false"/>
           <w:bCs w:val="false"/>
-          <w:i w:val="false"/>
-          <w:iCs w:val="false"/>
+          <w:i/>
+          <w:iCs/>
           <w:sz w:val="24"/>
           <w:szCs w:val="24"/>
         </w:rPr>
@@ -1267,8 +1703,8 @@
           <w:rFonts w:ascii="Times New Roman" w:hAnsi="Times New Roman"/>
           <w:b w:val="false"/>
           <w:bCs w:val="false"/>
-          <w:i w:val="false"/>
-          <w:iCs w:val="false"/>
+          <w:i/>
+          <w:iCs/>
           <w:sz w:val="24"/>
           <w:szCs w:val="24"/>
         </w:rPr>
@@ -1279,8 +1715,8 @@
           <w:rFonts w:ascii="Times New Roman" w:hAnsi="Times New Roman"/>
           <w:b w:val="false"/>
           <w:bCs w:val="false"/>
-          <w:i w:val="false"/>
-          <w:iCs w:val="false"/>
+          <w:i/>
+          <w:iCs/>
           <w:sz w:val="24"/>
           <w:szCs w:val="24"/>
         </w:rPr>
@@ -1291,12 +1727,12 @@
           <w:rFonts w:ascii="Times New Roman" w:hAnsi="Times New Roman"/>
           <w:b w:val="false"/>
           <w:bCs w:val="false"/>
-          <w:i w:val="false"/>
-          <w:iCs w:val="false"/>
-          <w:sz w:val="24"/>
-          <w:szCs w:val="24"/>
-        </w:rPr>
-        <w:t>Present</w:t>
+          <w:i/>
+          <w:iCs/>
+          <w:sz w:val="24"/>
+          <w:szCs w:val="24"/>
+        </w:rPr>
+        <w:t>August 2023</w:t>
       </w:r>
     </w:p>
     <w:p>
@@ -1743,28 +2179,31 @@
           <w:sz w:val="24"/>
           <w:szCs w:val="24"/>
         </w:rPr>
-        <w:t xml:space="preserve">Highland Creek Pharmacy – </w:t>
-      </w:r>
-      <w:r>
-        <w:rPr>
-          <w:rFonts w:ascii="Times New Roman" w:hAnsi="Times New Roman"/>
-          <w:b w:val="false"/>
-          <w:bCs w:val="false"/>
+        <w:t xml:space="preserve">Highland Creek Pharmacy </w:t>
+      </w:r>
+      <w:r>
+        <w:rPr>
+          <w:rFonts w:ascii="Times New Roman" w:hAnsi="Times New Roman"/>
+          <w:b/>
+          <w:bCs/>
+          <w:i w:val="false"/>
+          <w:iCs w:val="false"/>
+          <w:sz w:val="24"/>
+          <w:szCs w:val="24"/>
+        </w:rPr>
+        <w:t xml:space="preserve">– </w:t>
+      </w:r>
+      <w:r>
+        <w:rPr>
+          <w:rFonts w:ascii="Times New Roman" w:hAnsi="Times New Roman"/>
+          <w:b/>
+          <w:bCs/>
           <w:i/>
           <w:iCs/>
           <w:sz w:val="24"/>
           <w:szCs w:val="24"/>
         </w:rPr>
         <w:t>Pharmacist Assistant</w:t>
-      </w:r>
-      <w:r>
-        <w:rPr>
-          <w:rFonts w:ascii="Times New Roman" w:hAnsi="Times New Roman"/>
-          <w:i/>
-          <w:iCs/>
-          <w:sz w:val="24"/>
-          <w:szCs w:val="24"/>
-        </w:rPr>
         <w:tab/>
       </w:r>
       <w:r>
@@ -1787,8 +2226,8 @@
           <w:rFonts w:ascii="Times New Roman" w:hAnsi="Times New Roman"/>
           <w:b w:val="false"/>
           <w:bCs w:val="false"/>
-          <w:i w:val="false"/>
-          <w:iCs w:val="false"/>
+          <w:i/>
+          <w:iCs/>
           <w:sz w:val="24"/>
           <w:szCs w:val="24"/>
         </w:rPr>
@@ -1799,8 +2238,8 @@
           <w:rFonts w:ascii="Times New Roman" w:hAnsi="Times New Roman"/>
           <w:b w:val="false"/>
           <w:bCs w:val="false"/>
-          <w:i w:val="false"/>
-          <w:iCs w:val="false"/>
+          <w:i/>
+          <w:iCs/>
           <w:sz w:val="24"/>
           <w:szCs w:val="24"/>
         </w:rPr>
@@ -1959,8 +2398,8 @@
       <w:r>
         <w:rPr>
           <w:rFonts w:ascii="Times New Roman" w:hAnsi="Times New Roman"/>
-          <w:b w:val="false"/>
-          <w:bCs w:val="false"/>
+          <w:b/>
+          <w:bCs/>
           <w:i/>
           <w:iCs/>
           <w:sz w:val="24"/>
@@ -1971,12 +2410,21 @@
       <w:r>
         <w:rPr>
           <w:rFonts w:ascii="Times New Roman" w:hAnsi="Times New Roman"/>
-          <w:b w:val="false"/>
-          <w:bCs w:val="false"/>
+          <w:b/>
+          <w:bCs/>
           <w:sz w:val="24"/>
           <w:szCs w:val="24"/>
         </w:rPr>
         <w:tab/>
+      </w:r>
+      <w:r>
+        <w:rPr>
+          <w:rFonts w:ascii="Times New Roman" w:hAnsi="Times New Roman"/>
+          <w:b w:val="false"/>
+          <w:bCs w:val="false"/>
+          <w:sz w:val="24"/>
+          <w:szCs w:val="24"/>
+        </w:rPr>
         <w:tab/>
         <w:t xml:space="preserve">         </w:t>
       </w:r>
@@ -1985,8 +2433,8 @@
           <w:rFonts w:ascii="Times New Roman" w:hAnsi="Times New Roman"/>
           <w:b w:val="false"/>
           <w:bCs w:val="false"/>
-          <w:i w:val="false"/>
-          <w:iCs w:val="false"/>
+          <w:i/>
+          <w:iCs/>
           <w:sz w:val="24"/>
           <w:szCs w:val="24"/>
         </w:rPr>
@@ -1997,8 +2445,8 @@
           <w:rFonts w:ascii="Times New Roman" w:hAnsi="Times New Roman"/>
           <w:b w:val="false"/>
           <w:bCs w:val="false"/>
-          <w:i w:val="false"/>
-          <w:iCs w:val="false"/>
+          <w:i/>
+          <w:iCs/>
           <w:sz w:val="24"/>
           <w:szCs w:val="24"/>
         </w:rPr>
@@ -2009,8 +2457,8 @@
           <w:rFonts w:ascii="Times New Roman" w:hAnsi="Times New Roman"/>
           <w:b w:val="false"/>
           <w:bCs w:val="false"/>
-          <w:i w:val="false"/>
-          <w:iCs w:val="false"/>
+          <w:i/>
+          <w:iCs/>
           <w:sz w:val="24"/>
           <w:szCs w:val="24"/>
         </w:rPr>
@@ -2021,8 +2469,8 @@
           <w:rFonts w:ascii="Times New Roman" w:hAnsi="Times New Roman"/>
           <w:b w:val="false"/>
           <w:bCs w:val="false"/>
-          <w:i w:val="false"/>
-          <w:iCs w:val="false"/>
+          <w:i/>
+          <w:iCs/>
           <w:sz w:val="24"/>
           <w:szCs w:val="24"/>
         </w:rPr>
@@ -2521,7 +2969,7 @@
     <w:sectPr>
       <w:type w:val="evenPage"/>
       <w:pgSz w:w="12240" w:h="15840"/>
-      <w:pgMar w:left="850" w:right="850" w:gutter="0" w:header="0" w:top="624" w:footer="0" w:bottom="624"/>
+      <w:pgMar w:left="850" w:right="850" w:gutter="0" w:header="0" w:top="624" w:footer="0" w:bottom="567"/>
       <w:pgNumType w:fmt="decimal"/>
       <w:formProt w:val="false"/>
       <w:textDirection w:val="lrTb"/>

</xml_diff>

<commit_message>
feat: replace old resumes with updated resumes
</commit_message>
<xml_diff>
--- a/images/SeemaMistry_Resume.docx
+++ b/images/SeemaMistry_Resume.docx
@@ -232,7 +232,7 @@
                 <w:szCs w:val="24"/>
                 <w:u w:val="none"/>
               </w:rPr>
-              <w:t xml:space="preserve">  </w:t>
+              <w:t xml:space="preserve"> </w:t>
             </w:r>
             <w:r>
               <w:rPr>
@@ -292,24 +292,6 @@
                 <w:u w:val="none"/>
               </w:rPr>
               <w:t xml:space="preserve">Github: </w:t>
-            </w:r>
-            <w:r>
-              <w:rPr>
-                <w:rFonts w:ascii="Times New Roman" w:hAnsi="Times New Roman"/>
-                <w:b w:val="false"/>
-                <w:bCs w:val="false"/>
-                <w:i w:val="false"/>
-                <w:iCs w:val="false"/>
-                <w:strike w:val="false"/>
-                <w:dstrike w:val="false"/>
-                <w:outline w:val="false"/>
-                <w:shadow w:val="false"/>
-                <w:color w:val="000000"/>
-                <w:sz w:val="22"/>
-                <w:szCs w:val="22"/>
-                <w:u w:val="none"/>
-              </w:rPr>
-              <w:t xml:space="preserve"> </w:t>
             </w:r>
             <w:hyperlink r:id="rId3">
               <w:r>
@@ -371,25 +353,7 @@
                 <w:szCs w:val="22"/>
                 <w:u w:val="none"/>
               </w:rPr>
-              <w:t>Website:</w:t>
-            </w:r>
-            <w:r>
-              <w:rPr>
-                <w:rFonts w:ascii="Times New Roman" w:hAnsi="Times New Roman"/>
-                <w:b w:val="false"/>
-                <w:bCs w:val="false"/>
-                <w:i w:val="false"/>
-                <w:iCs w:val="false"/>
-                <w:strike w:val="false"/>
-                <w:dstrike w:val="false"/>
-                <w:outline w:val="false"/>
-                <w:shadow w:val="false"/>
-                <w:color w:val="000000"/>
-                <w:sz w:val="22"/>
-                <w:szCs w:val="22"/>
-                <w:u w:val="none"/>
-              </w:rPr>
-              <w:t xml:space="preserve"> </w:t>
+              <w:t xml:space="preserve">Website: </w:t>
             </w:r>
             <w:hyperlink r:id="rId4">
               <w:r>
@@ -2163,7 +2127,7 @@
           <w:ilvl w:val="0"/>
           <w:numId w:val="0"/>
         </w:numPr>
-        <w:spacing w:before="60" w:after="60"/>
+        <w:spacing w:before="3" w:after="3"/>
         <w:ind w:left="0" w:hanging="0"/>
         <w:rPr>
           <w:rFonts w:ascii="Times New Roman" w:hAnsi="Times New Roman"/>
@@ -2353,7 +2317,7 @@
           <w:ilvl w:val="0"/>
           <w:numId w:val="0"/>
         </w:numPr>
-        <w:spacing w:before="60" w:after="60"/>
+        <w:spacing w:before="3" w:after="3"/>
         <w:ind w:left="0" w:hanging="0"/>
         <w:rPr>
           <w:rFonts w:ascii="Times New Roman" w:hAnsi="Times New Roman"/>
@@ -2837,13 +2801,22 @@
           <w:b w:val="false"/>
           <w:b w:val="false"/>
           <w:bCs w:val="false"/>
-          <w:i/>
+          <w:sz w:val="20"/>
+          <w:szCs w:val="20"/>
+        </w:rPr>
+      </w:pPr>
+      <w:r>
+        <w:rPr>
+          <w:rFonts w:ascii="Times New Roman" w:hAnsi="Times New Roman"/>
+          <w:b w:val="false"/>
+          <w:bCs w:val="false"/>
           <w:i/>
           <w:iCs/>
           <w:sz w:val="20"/>
           <w:szCs w:val="20"/>
         </w:rPr>
-      </w:pPr>
+        <w:t xml:space="preserve">Major </w:t>
+      </w:r>
       <w:r>
         <w:rPr>
           <w:rFonts w:ascii="Times New Roman" w:hAnsi="Times New Roman"/>
@@ -2854,7 +2827,7 @@
           <w:sz w:val="20"/>
           <w:szCs w:val="20"/>
         </w:rPr>
-        <w:t xml:space="preserve">Major </w:t>
+        <w:t xml:space="preserve">Program in Molecular Biology, Immunology and Disease, Major Program in Environmental Science, </w:t>
       </w:r>
       <w:r>
         <w:rPr>
@@ -2866,21 +2839,8 @@
           <w:sz w:val="20"/>
           <w:szCs w:val="20"/>
         </w:rPr>
-        <w:t>Program in Molecular Biology, Immunology and Disease, Major Program in Environmental Science,</w:t>
-      </w:r>
-    </w:p>
-    <w:p>
-      <w:pPr>
-        <w:pStyle w:val="Normal"/>
-        <w:rPr>
-          <w:rFonts w:ascii="Times New Roman" w:hAnsi="Times New Roman"/>
-          <w:b w:val="false"/>
-          <w:b w:val="false"/>
-          <w:bCs w:val="false"/>
-          <w:sz w:val="20"/>
-          <w:szCs w:val="20"/>
-        </w:rPr>
-      </w:pPr>
+        <w:t xml:space="preserve">Minor </w:t>
+      </w:r>
       <w:r>
         <w:rPr>
           <w:rFonts w:ascii="Times New Roman" w:hAnsi="Times New Roman"/>
@@ -2891,7 +2851,7 @@
           <w:sz w:val="20"/>
           <w:szCs w:val="20"/>
         </w:rPr>
-        <w:t xml:space="preserve">Minor </w:t>
+        <w:t>Program in</w:t>
       </w:r>
       <w:r>
         <w:rPr>
@@ -2903,7 +2863,7 @@
           <w:sz w:val="20"/>
           <w:szCs w:val="20"/>
         </w:rPr>
-        <w:t>Program in</w:t>
+        <w:t xml:space="preserve"> </w:t>
       </w:r>
       <w:r>
         <w:rPr>
@@ -2915,7 +2875,7 @@
           <w:sz w:val="20"/>
           <w:szCs w:val="20"/>
         </w:rPr>
-        <w:t xml:space="preserve"> </w:t>
+        <w:t>C</w:t>
       </w:r>
       <w:r>
         <w:rPr>
@@ -2927,7 +2887,7 @@
           <w:sz w:val="20"/>
           <w:szCs w:val="20"/>
         </w:rPr>
-        <w:t>C</w:t>
+        <w:t xml:space="preserve">omputer </w:t>
       </w:r>
       <w:r>
         <w:rPr>
@@ -2939,7 +2899,7 @@
           <w:sz w:val="20"/>
           <w:szCs w:val="20"/>
         </w:rPr>
-        <w:t xml:space="preserve">omputer </w:t>
+        <w:t>S</w:t>
       </w:r>
       <w:r>
         <w:rPr>
@@ -2951,25 +2911,13 @@
           <w:sz w:val="20"/>
           <w:szCs w:val="20"/>
         </w:rPr>
-        <w:t>S</w:t>
-      </w:r>
-      <w:r>
-        <w:rPr>
-          <w:rFonts w:ascii="Times New Roman" w:hAnsi="Times New Roman"/>
-          <w:b w:val="false"/>
-          <w:bCs w:val="false"/>
-          <w:i/>
-          <w:iCs/>
-          <w:sz w:val="20"/>
-          <w:szCs w:val="20"/>
-        </w:rPr>
         <w:t>cience</w:t>
       </w:r>
     </w:p>
     <w:sectPr>
       <w:type w:val="evenPage"/>
       <w:pgSz w:w="12240" w:h="15840"/>
-      <w:pgMar w:left="850" w:right="850" w:gutter="0" w:header="0" w:top="624" w:footer="0" w:bottom="567"/>
+      <w:pgMar w:left="850" w:right="850" w:gutter="0" w:header="0" w:top="624" w:footer="0" w:bottom="510"/>
       <w:pgNumType w:fmt="decimal"/>
       <w:formProt w:val="false"/>
       <w:textDirection w:val="lrTb"/>

</xml_diff>